<commit_message>
v2.3 added via upload
</commit_message>
<xml_diff>
--- a/User_Manual.docx
+++ b/User_Manual.docx
@@ -7,7 +7,21 @@
         <w:pStyle w:val="Title"/>
       </w:pPr>
       <w:r>
-        <w:t>FTS .xml Configuration File Viewer</w:t>
+        <w:t xml:space="preserve">FTS </w:t>
+      </w:r>
+      <w:proofErr w:type="spellStart"/>
+      <w:r>
+        <w:t>Confi</w:t>
+      </w:r>
+      <w:r>
+        <w:t>g</w:t>
+      </w:r>
+      <w:proofErr w:type="spellEnd"/>
+      <w:r>
+        <w:t xml:space="preserve"> </w:t>
+      </w:r>
+      <w:r>
+        <w:t>Viewer</w:t>
       </w:r>
     </w:p>
     <w:p>
@@ -99,19 +113,19 @@
         <w:rPr>
           <w:rStyle w:val="SubtleEmphasis"/>
         </w:rPr>
-        <w:t>1</w:t>
+        <w:t>3</w:t>
       </w:r>
       <w:r>
         <w:rPr>
           <w:rStyle w:val="SubtleEmphasis"/>
         </w:rPr>
-        <w:t xml:space="preserve"> – 2018-0</w:t>
+        <w:t xml:space="preserve"> – 2018-</w:t>
       </w:r>
       <w:r>
         <w:rPr>
           <w:rStyle w:val="SubtleEmphasis"/>
         </w:rPr>
-        <w:t>9-18</w:t>
+        <w:t>12-07</w:t>
       </w:r>
     </w:p>
     <w:p>
@@ -135,25 +149,17 @@
           <w:noProof/>
         </w:rPr>
         <w:drawing>
-          <wp:anchor distT="0" distB="0" distL="114300" distR="114300" simplePos="0" relativeHeight="251658240" behindDoc="1" locked="0" layoutInCell="1" allowOverlap="1">
+          <wp:anchor distT="0" distB="0" distL="114300" distR="114300" simplePos="0" relativeHeight="251658240" behindDoc="0" locked="0" layoutInCell="1" allowOverlap="1">
             <wp:simplePos x="0" y="0"/>
             <wp:positionH relativeFrom="margin">
               <wp:align>right</wp:align>
             </wp:positionH>
             <wp:positionV relativeFrom="paragraph">
-              <wp:posOffset>12065</wp:posOffset>
+              <wp:posOffset>15875</wp:posOffset>
             </wp:positionV>
-            <wp:extent cx="3124200" cy="3192364"/>
-            <wp:effectExtent l="0" t="0" r="0" b="8255"/>
-            <wp:wrapTight wrapText="bothSides">
-              <wp:wrapPolygon edited="0">
-                <wp:start x="0" y="0"/>
-                <wp:lineTo x="0" y="21527"/>
-                <wp:lineTo x="21468" y="21527"/>
-                <wp:lineTo x="21468" y="0"/>
-                <wp:lineTo x="0" y="0"/>
-              </wp:wrapPolygon>
-            </wp:wrapTight>
+            <wp:extent cx="2085975" cy="3405505"/>
+            <wp:effectExtent l="0" t="0" r="9525" b="4445"/>
+            <wp:wrapSquare wrapText="bothSides"/>
             <wp:docPr id="1" name="Picture 1"/>
             <wp:cNvGraphicFramePr>
               <a:graphicFrameLocks xmlns:a="http://schemas.openxmlformats.org/drawingml/2006/main" noChangeAspect="1"/>
@@ -180,7 +186,7 @@
                   <pic:spPr>
                     <a:xfrm>
                       <a:off x="0" y="0"/>
-                      <a:ext cx="3124200" cy="3192364"/>
+                      <a:ext cx="2085975" cy="3405505"/>
                     </a:xfrm>
                     <a:prstGeom prst="rect">
                       <a:avLst/>
@@ -189,6 +195,12 @@
                 </pic:pic>
               </a:graphicData>
             </a:graphic>
+            <wp14:sizeRelH relativeFrom="margin">
+              <wp14:pctWidth>0</wp14:pctWidth>
+            </wp14:sizeRelH>
+            <wp14:sizeRelV relativeFrom="margin">
+              <wp14:pctHeight>0</wp14:pctHeight>
+            </wp14:sizeRelV>
           </wp:anchor>
         </w:drawing>
       </w:r>
@@ -382,8 +394,66 @@
         <w:jc w:val="both"/>
       </w:pPr>
       <w:r>
+        <w:t>Open the Program</w:t>
+      </w:r>
+    </w:p>
+    <w:p>
+      <w:pPr>
+        <w:pStyle w:val="ListParagraph"/>
+        <w:numPr>
+          <w:ilvl w:val="0"/>
+          <w:numId w:val="5"/>
+        </w:numPr>
+        <w:jc w:val="both"/>
+      </w:pPr>
+      <w:r>
+        <w:t>Select the _LP#.xml file</w:t>
+      </w:r>
+    </w:p>
+    <w:p>
+      <w:pPr>
+        <w:pStyle w:val="ListParagraph"/>
+        <w:numPr>
+          <w:ilvl w:val="0"/>
+          <w:numId w:val="5"/>
+        </w:numPr>
+        <w:jc w:val="both"/>
+      </w:pPr>
+      <w:r>
+        <w:t>OPTIONAL – Select the End Visit Report</w:t>
+      </w:r>
+      <w:r>
+        <w:t xml:space="preserve"> (_EVR)</w:t>
+      </w:r>
+      <w:r>
+        <w:t xml:space="preserve"> that matches the LP#.xml (same date)</w:t>
+      </w:r>
+    </w:p>
+    <w:p>
+      <w:pPr>
+        <w:pStyle w:val="ListParagraph"/>
+        <w:numPr>
+          <w:ilvl w:val="0"/>
+          <w:numId w:val="5"/>
+        </w:numPr>
+        <w:jc w:val="both"/>
+      </w:pPr>
+      <w:r>
+        <w:t>View the Summary</w:t>
+      </w:r>
+    </w:p>
+    <w:p>
+      <w:pPr>
+        <w:pStyle w:val="ListParagraph"/>
+        <w:numPr>
+          <w:ilvl w:val="0"/>
+          <w:numId w:val="5"/>
+        </w:numPr>
+        <w:jc w:val="both"/>
+      </w:pPr>
+      <w:r>
         <w:lastRenderedPageBreak/>
-        <w:t>Open the Program</w:t>
+        <w:t>Print/Save/PDF the file from within the Browser (or other editor)</w:t>
       </w:r>
     </w:p>
     <w:p>
@@ -396,61 +466,6 @@
         <w:jc w:val="both"/>
       </w:pPr>
       <w:r>
-        <w:t>Select the _LP#.xml file</w:t>
-      </w:r>
-    </w:p>
-    <w:p>
-      <w:pPr>
-        <w:pStyle w:val="ListParagraph"/>
-        <w:numPr>
-          <w:ilvl w:val="0"/>
-          <w:numId w:val="5"/>
-        </w:numPr>
-        <w:jc w:val="both"/>
-      </w:pPr>
-      <w:r>
-        <w:t>OPTIONAL – Select the End Visit Report that matches the LP#.xml (same date)</w:t>
-      </w:r>
-    </w:p>
-    <w:p>
-      <w:pPr>
-        <w:pStyle w:val="ListParagraph"/>
-        <w:numPr>
-          <w:ilvl w:val="0"/>
-          <w:numId w:val="5"/>
-        </w:numPr>
-        <w:jc w:val="both"/>
-      </w:pPr>
-      <w:r>
-        <w:t xml:space="preserve">Process the </w:t>
-      </w:r>
-      <w:r>
-        <w:t>file(s)</w:t>
-      </w:r>
-    </w:p>
-    <w:p>
-      <w:pPr>
-        <w:pStyle w:val="ListParagraph"/>
-        <w:numPr>
-          <w:ilvl w:val="0"/>
-          <w:numId w:val="5"/>
-        </w:numPr>
-        <w:jc w:val="both"/>
-      </w:pPr>
-      <w:r>
-        <w:t>Print/Save/PDF the file from within the Browser (or other editor)</w:t>
-      </w:r>
-    </w:p>
-    <w:p>
-      <w:pPr>
-        <w:pStyle w:val="ListParagraph"/>
-        <w:numPr>
-          <w:ilvl w:val="0"/>
-          <w:numId w:val="5"/>
-        </w:numPr>
-        <w:jc w:val="both"/>
-      </w:pPr>
-      <w:r>
         <w:t>Exit the program</w:t>
       </w:r>
     </w:p>
@@ -458,6 +473,35 @@
       <w:pPr>
         <w:jc w:val="center"/>
       </w:pPr>
+    </w:p>
+    <w:p>
+      <w:pPr>
+        <w:pStyle w:val="Heading1"/>
+      </w:pPr>
+      <w:r>
+        <w:t>Quick Tip</w:t>
+      </w:r>
+    </w:p>
+    <w:p/>
+    <w:p>
+      <w:pPr>
+        <w:pStyle w:val="ListParagraph"/>
+        <w:numPr>
+          <w:ilvl w:val="0"/>
+          <w:numId w:val="6"/>
+        </w:numPr>
+      </w:pPr>
+      <w:r>
+        <w:t xml:space="preserve">Be sure that the default program to open .xml files is a web browser (I suggest </w:t>
+      </w:r>
+      <w:proofErr w:type="spellStart"/>
+      <w:r>
+        <w:t>FireFox</w:t>
+      </w:r>
+      <w:proofErr w:type="spellEnd"/>
+      <w:r>
+        <w:t xml:space="preserve"> or Chrome)</w:t>
+      </w:r>
     </w:p>
     <w:p>
       <w:pPr>
@@ -666,7 +710,7 @@
         <w:pStyle w:val="Heading2"/>
       </w:pPr>
       <w:r>
-        <w:t>Version 2.1</w:t>
+        <w:t>Version 2.3</w:t>
       </w:r>
     </w:p>
     <w:p>
@@ -678,7 +722,13 @@
         </w:numPr>
       </w:pPr>
       <w:r>
-        <w:t>Extended Visit Report information</w:t>
+        <w:t xml:space="preserve">GUI </w:t>
+      </w:r>
+      <w:r>
+        <w:t xml:space="preserve">complete </w:t>
+      </w:r>
+      <w:r>
+        <w:t>overhaul</w:t>
       </w:r>
     </w:p>
     <w:p>
@@ -690,15 +740,7 @@
         </w:numPr>
       </w:pPr>
       <w:r>
-        <w:t>Minor formatting</w:t>
-      </w:r>
-    </w:p>
-    <w:p>
-      <w:pPr>
-        <w:pStyle w:val="Heading2"/>
-      </w:pPr>
-      <w:r>
-        <w:t>Version 2.0</w:t>
+        <w:t>Addition of File… menu to include About, Help, Version</w:t>
       </w:r>
     </w:p>
     <w:p>
@@ -710,345 +752,452 @@
         </w:numPr>
       </w:pPr>
       <w:r>
-        <w:t>Added option to include End Visit Report Supplemental Information</w:t>
-      </w:r>
-    </w:p>
-    <w:p>
-      <w:pPr>
-        <w:pStyle w:val="ListParagraph"/>
-        <w:numPr>
-          <w:ilvl w:val="0"/>
-          <w:numId w:val="3"/>
-        </w:numPr>
-      </w:pPr>
-      <w:r>
-        <w:t>Updated Stylesheet to include End Visit Report information</w:t>
-      </w:r>
-    </w:p>
-    <w:p>
-      <w:pPr>
-        <w:pStyle w:val="ListParagraph"/>
-        <w:numPr>
-          <w:ilvl w:val="0"/>
-          <w:numId w:val="3"/>
-        </w:numPr>
-      </w:pPr>
-      <w:r>
-        <w:t>Reset Button Added</w:t>
-      </w:r>
-    </w:p>
-    <w:p>
-      <w:pPr>
-        <w:pStyle w:val="ListParagraph"/>
-        <w:numPr>
-          <w:ilvl w:val="0"/>
-          <w:numId w:val="3"/>
-        </w:numPr>
-      </w:pPr>
-      <w:r>
-        <w:t>Help Button added</w:t>
-      </w:r>
-    </w:p>
-    <w:p>
-      <w:pPr>
-        <w:pStyle w:val="ListParagraph"/>
-        <w:numPr>
-          <w:ilvl w:val="0"/>
-          <w:numId w:val="3"/>
-        </w:numPr>
-      </w:pPr>
-      <w:r>
-        <w:t>Minor formatting</w:t>
-      </w:r>
-    </w:p>
-    <w:p>
-      <w:pPr>
-        <w:pStyle w:val="Heading2"/>
-      </w:pPr>
-      <w:r>
-        <w:t>Version 1.5</w:t>
-      </w:r>
-    </w:p>
-    <w:p>
-      <w:pPr>
-        <w:pStyle w:val="ListParagraph"/>
-        <w:numPr>
-          <w:ilvl w:val="0"/>
-          <w:numId w:val="3"/>
-        </w:numPr>
-      </w:pPr>
-      <w:r>
-        <w:t>Minor formatting</w:t>
-      </w:r>
-    </w:p>
-    <w:p>
-      <w:pPr>
-        <w:pStyle w:val="ListParagraph"/>
-        <w:numPr>
-          <w:ilvl w:val="0"/>
-          <w:numId w:val="3"/>
-        </w:numPr>
-      </w:pPr>
-      <w:r>
-        <w:t xml:space="preserve">Expanded information for Processes, including scripts, delta, </w:t>
-      </w:r>
-      <w:proofErr w:type="spellStart"/>
-      <w:r>
-        <w:t>maxmin</w:t>
-      </w:r>
-      <w:proofErr w:type="spellEnd"/>
-      <w:r>
-        <w:t xml:space="preserve">, </w:t>
-      </w:r>
-      <w:proofErr w:type="spellStart"/>
-      <w:r>
-        <w:t>etc</w:t>
-      </w:r>
-      <w:proofErr w:type="spellEnd"/>
-    </w:p>
-    <w:p>
-      <w:pPr>
-        <w:pStyle w:val="ListParagraph"/>
-        <w:numPr>
-          <w:ilvl w:val="0"/>
-          <w:numId w:val="3"/>
-        </w:numPr>
-      </w:pPr>
-      <w:r>
-        <w:t>Reduction of duplicate information in Telemetry section</w:t>
-      </w:r>
-    </w:p>
-    <w:p>
-      <w:pPr>
-        <w:pStyle w:val="ListParagraph"/>
-        <w:numPr>
-          <w:ilvl w:val="0"/>
-          <w:numId w:val="3"/>
-        </w:numPr>
-      </w:pPr>
-      <w:r>
-        <w:t>Updates to styling information</w:t>
-      </w:r>
-    </w:p>
-    <w:p>
-      <w:pPr>
-        <w:pStyle w:val="Heading2"/>
-      </w:pPr>
-      <w:r>
-        <w:t>Version 1.4</w:t>
-      </w:r>
-    </w:p>
-    <w:p>
-      <w:pPr>
-        <w:pStyle w:val="ListParagraph"/>
-        <w:numPr>
-          <w:ilvl w:val="0"/>
-          <w:numId w:val="3"/>
-        </w:numPr>
-      </w:pPr>
-      <w:r>
-        <w:t>Minor formatting</w:t>
-      </w:r>
-    </w:p>
-    <w:p>
-      <w:pPr>
-        <w:pStyle w:val="ListParagraph"/>
-        <w:numPr>
-          <w:ilvl w:val="0"/>
-          <w:numId w:val="3"/>
-        </w:numPr>
-      </w:pPr>
-      <w:r>
-        <w:t xml:space="preserve">Added </w:t>
-      </w:r>
-      <w:proofErr w:type="spellStart"/>
-      <w:r>
-        <w:t>FieldNum</w:t>
-      </w:r>
-      <w:proofErr w:type="spellEnd"/>
-      <w:r>
-        <w:t xml:space="preserve"> to sensors table</w:t>
-      </w:r>
-    </w:p>
-    <w:p>
-      <w:pPr>
-        <w:pStyle w:val="Heading2"/>
-      </w:pPr>
-      <w:r>
-        <w:t>Version 1.3</w:t>
-      </w:r>
-    </w:p>
-    <w:p>
-      <w:pPr>
-        <w:pStyle w:val="ListParagraph"/>
-        <w:numPr>
-          <w:ilvl w:val="0"/>
-          <w:numId w:val="1"/>
-        </w:numPr>
-      </w:pPr>
-      <w:r>
-        <w:t>Sticky Station Name/Number</w:t>
-      </w:r>
-    </w:p>
-    <w:p>
-      <w:pPr>
-        <w:pStyle w:val="ListParagraph"/>
-        <w:numPr>
-          <w:ilvl w:val="0"/>
-          <w:numId w:val="1"/>
-        </w:numPr>
-      </w:pPr>
-      <w:r>
-        <w:t>Expansion of SDI-AM information into separate tables</w:t>
-      </w:r>
-    </w:p>
-    <w:p>
-      <w:pPr>
-        <w:pStyle w:val="ListParagraph"/>
-        <w:numPr>
-          <w:ilvl w:val="0"/>
-          <w:numId w:val="1"/>
-        </w:numPr>
-      </w:pPr>
-      <w:r>
-        <w:t>Link to photo of SDI-AM</w:t>
-      </w:r>
-    </w:p>
-    <w:p>
-      <w:pPr>
-        <w:pStyle w:val="ListParagraph"/>
-        <w:numPr>
-          <w:ilvl w:val="0"/>
-          <w:numId w:val="1"/>
-        </w:numPr>
-      </w:pPr>
-      <w:r>
-        <w:t>Fix for Time Zone Bias</w:t>
-      </w:r>
-    </w:p>
-    <w:p>
-      <w:pPr>
-        <w:pStyle w:val="ListParagraph"/>
-        <w:numPr>
-          <w:ilvl w:val="0"/>
-          <w:numId w:val="1"/>
-        </w:numPr>
-      </w:pPr>
-      <w:r>
-        <w:t>Updates to Manual</w:t>
-      </w:r>
-    </w:p>
-    <w:p>
-      <w:pPr>
-        <w:pStyle w:val="Heading2"/>
-      </w:pPr>
-      <w:r>
-        <w:t>Version 1.2</w:t>
-      </w:r>
-    </w:p>
-    <w:p>
-      <w:pPr>
-        <w:pStyle w:val="ListParagraph"/>
-        <w:numPr>
-          <w:ilvl w:val="0"/>
-          <w:numId w:val="1"/>
-        </w:numPr>
-      </w:pPr>
-      <w:r>
-        <w:t>Files now stored in c:\temp\FTSViewer for clarity</w:t>
-      </w:r>
-    </w:p>
-    <w:p>
-      <w:pPr>
-        <w:pStyle w:val="Heading2"/>
-      </w:pPr>
-      <w:r>
-        <w:t>Version 1.1</w:t>
-      </w:r>
-    </w:p>
-    <w:p>
-      <w:pPr>
-        <w:pStyle w:val="ListParagraph"/>
-        <w:numPr>
-          <w:ilvl w:val="0"/>
-          <w:numId w:val="1"/>
-        </w:numPr>
-      </w:pPr>
-      <w:r>
-        <w:t>Format</w:t>
-      </w:r>
-      <w:r>
-        <w:t>ting</w:t>
-      </w:r>
-      <w:r>
-        <w:t xml:space="preserve"> fixes</w:t>
-      </w:r>
-    </w:p>
-    <w:p>
-      <w:pPr>
-        <w:pStyle w:val="ListParagraph"/>
-        <w:numPr>
-          <w:ilvl w:val="0"/>
-          <w:numId w:val="1"/>
-        </w:numPr>
-      </w:pPr>
-      <w:r>
-        <w:t xml:space="preserve">Add </w:t>
-      </w:r>
-      <w:r>
-        <w:t>Test</w:t>
-      </w:r>
-      <w:r>
-        <w:t xml:space="preserve"> </w:t>
-      </w:r>
-      <w:r>
-        <w:t>for multiple Telemetry modes</w:t>
-      </w:r>
-    </w:p>
-    <w:p>
-      <w:pPr>
-        <w:pStyle w:val="Heading2"/>
-      </w:pPr>
-      <w:r>
-        <w:t>Version 1.0</w:t>
-      </w:r>
-    </w:p>
-    <w:p>
-      <w:pPr>
-        <w:pStyle w:val="ListParagraph"/>
-        <w:numPr>
-          <w:ilvl w:val="0"/>
-          <w:numId w:val="1"/>
-        </w:numPr>
-      </w:pPr>
-      <w:r>
-        <w:t>Initial Release</w:t>
-      </w:r>
-    </w:p>
-    <w:p>
-      <w:pPr>
-        <w:pStyle w:val="Heading2"/>
-      </w:pPr>
-      <w:r>
-        <w:t>Version 0.9</w:t>
-      </w:r>
-    </w:p>
-    <w:p>
-      <w:pPr>
-        <w:pStyle w:val="ListParagraph"/>
-        <w:numPr>
-          <w:ilvl w:val="0"/>
-          <w:numId w:val="1"/>
-        </w:numPr>
-      </w:pPr>
-      <w:r>
-        <w:t>Development Release</w:t>
-      </w:r>
-    </w:p>
-    <w:p>
+        <w:t>Versio</w:t>
+      </w:r>
       <w:bookmarkStart w:id="0" w:name="_GoBack"/>
       <w:bookmarkEnd w:id="0"/>
-    </w:p>
+      <w:r>
+        <w:t>n Checking looks to FTP site for most recent versions</w:t>
+      </w:r>
+    </w:p>
+    <w:p>
+      <w:pPr>
+        <w:pStyle w:val="ListParagraph"/>
+        <w:numPr>
+          <w:ilvl w:val="0"/>
+          <w:numId w:val="3"/>
+        </w:numPr>
+      </w:pPr>
+      <w:r>
+        <w:t>Addition of error and info messages for user feedback</w:t>
+      </w:r>
+    </w:p>
+    <w:p>
+      <w:pPr>
+        <w:pStyle w:val="ListParagraph"/>
+        <w:numPr>
+          <w:ilvl w:val="0"/>
+          <w:numId w:val="3"/>
+        </w:numPr>
+      </w:pPr>
+      <w:r>
+        <w:t>Significant changes to stylesheet (see .</w:t>
+      </w:r>
+      <w:proofErr w:type="spellStart"/>
+      <w:r>
+        <w:t>xsl</w:t>
+      </w:r>
+      <w:proofErr w:type="spellEnd"/>
+      <w:r>
+        <w:t xml:space="preserve"> for development notes)</w:t>
+      </w:r>
+    </w:p>
+    <w:p>
+      <w:pPr>
+        <w:pStyle w:val="Heading2"/>
+      </w:pPr>
+      <w:r>
+        <w:t>Version 2.2</w:t>
+      </w:r>
+    </w:p>
+    <w:p>
+      <w:pPr>
+        <w:pStyle w:val="ListParagraph"/>
+        <w:numPr>
+          <w:ilvl w:val="0"/>
+          <w:numId w:val="3"/>
+        </w:numPr>
+      </w:pPr>
+      <w:r>
+        <w:t>Formatting and minor changes, not released</w:t>
+      </w:r>
+    </w:p>
+    <w:p>
+      <w:pPr>
+        <w:pStyle w:val="Heading2"/>
+      </w:pPr>
+      <w:r>
+        <w:t>Version 2.1</w:t>
+      </w:r>
+    </w:p>
+    <w:p>
+      <w:pPr>
+        <w:pStyle w:val="ListParagraph"/>
+        <w:numPr>
+          <w:ilvl w:val="0"/>
+          <w:numId w:val="3"/>
+        </w:numPr>
+      </w:pPr>
+      <w:r>
+        <w:t>Extended Visit Report information</w:t>
+      </w:r>
+    </w:p>
+    <w:p>
+      <w:pPr>
+        <w:pStyle w:val="ListParagraph"/>
+        <w:numPr>
+          <w:ilvl w:val="0"/>
+          <w:numId w:val="3"/>
+        </w:numPr>
+      </w:pPr>
+      <w:r>
+        <w:t>Minor formatting</w:t>
+      </w:r>
+    </w:p>
+    <w:p>
+      <w:pPr>
+        <w:pStyle w:val="Heading2"/>
+      </w:pPr>
+      <w:r>
+        <w:t>Version 2.0</w:t>
+      </w:r>
+    </w:p>
+    <w:p>
+      <w:pPr>
+        <w:pStyle w:val="ListParagraph"/>
+        <w:numPr>
+          <w:ilvl w:val="0"/>
+          <w:numId w:val="3"/>
+        </w:numPr>
+      </w:pPr>
+      <w:r>
+        <w:t>Added option to include End Visit Report Supplemental Information</w:t>
+      </w:r>
+    </w:p>
+    <w:p>
+      <w:pPr>
+        <w:pStyle w:val="ListParagraph"/>
+        <w:numPr>
+          <w:ilvl w:val="0"/>
+          <w:numId w:val="3"/>
+        </w:numPr>
+      </w:pPr>
+      <w:r>
+        <w:t>Updated Stylesheet to include End Visit Report information</w:t>
+      </w:r>
+    </w:p>
+    <w:p>
+      <w:pPr>
+        <w:pStyle w:val="ListParagraph"/>
+        <w:numPr>
+          <w:ilvl w:val="0"/>
+          <w:numId w:val="3"/>
+        </w:numPr>
+      </w:pPr>
+      <w:r>
+        <w:t>Reset Button Added</w:t>
+      </w:r>
+    </w:p>
+    <w:p>
+      <w:pPr>
+        <w:pStyle w:val="ListParagraph"/>
+        <w:numPr>
+          <w:ilvl w:val="0"/>
+          <w:numId w:val="3"/>
+        </w:numPr>
+      </w:pPr>
+      <w:r>
+        <w:t>Help Button added</w:t>
+      </w:r>
+    </w:p>
+    <w:p>
+      <w:pPr>
+        <w:pStyle w:val="ListParagraph"/>
+        <w:numPr>
+          <w:ilvl w:val="0"/>
+          <w:numId w:val="3"/>
+        </w:numPr>
+      </w:pPr>
+      <w:r>
+        <w:t>Minor formatting</w:t>
+      </w:r>
+    </w:p>
+    <w:p>
+      <w:pPr>
+        <w:pStyle w:val="Heading2"/>
+      </w:pPr>
+      <w:r>
+        <w:t>Version 1.5</w:t>
+      </w:r>
+    </w:p>
+    <w:p>
+      <w:pPr>
+        <w:pStyle w:val="ListParagraph"/>
+        <w:numPr>
+          <w:ilvl w:val="0"/>
+          <w:numId w:val="3"/>
+        </w:numPr>
+      </w:pPr>
+      <w:r>
+        <w:t>Minor formatting</w:t>
+      </w:r>
+    </w:p>
+    <w:p>
+      <w:pPr>
+        <w:pStyle w:val="ListParagraph"/>
+        <w:numPr>
+          <w:ilvl w:val="0"/>
+          <w:numId w:val="3"/>
+        </w:numPr>
+      </w:pPr>
+      <w:r>
+        <w:t xml:space="preserve">Expanded information for Processes, including scripts, delta, </w:t>
+      </w:r>
+      <w:proofErr w:type="spellStart"/>
+      <w:r>
+        <w:t>maxmin</w:t>
+      </w:r>
+      <w:proofErr w:type="spellEnd"/>
+      <w:r>
+        <w:t xml:space="preserve">, </w:t>
+      </w:r>
+      <w:proofErr w:type="spellStart"/>
+      <w:r>
+        <w:t>etc</w:t>
+      </w:r>
+      <w:proofErr w:type="spellEnd"/>
+    </w:p>
+    <w:p>
+      <w:pPr>
+        <w:pStyle w:val="ListParagraph"/>
+        <w:numPr>
+          <w:ilvl w:val="0"/>
+          <w:numId w:val="3"/>
+        </w:numPr>
+      </w:pPr>
+      <w:r>
+        <w:t>Reduction of duplicate information in Telemetry section</w:t>
+      </w:r>
+    </w:p>
+    <w:p>
+      <w:pPr>
+        <w:pStyle w:val="ListParagraph"/>
+        <w:numPr>
+          <w:ilvl w:val="0"/>
+          <w:numId w:val="3"/>
+        </w:numPr>
+      </w:pPr>
+      <w:r>
+        <w:t>Updates to styling information</w:t>
+      </w:r>
+    </w:p>
+    <w:p>
+      <w:pPr>
+        <w:pStyle w:val="Heading2"/>
+      </w:pPr>
+      <w:r>
+        <w:t>Version 1.4</w:t>
+      </w:r>
+    </w:p>
+    <w:p>
+      <w:pPr>
+        <w:pStyle w:val="ListParagraph"/>
+        <w:numPr>
+          <w:ilvl w:val="0"/>
+          <w:numId w:val="3"/>
+        </w:numPr>
+      </w:pPr>
+      <w:r>
+        <w:t>Minor formatting</w:t>
+      </w:r>
+    </w:p>
+    <w:p>
+      <w:pPr>
+        <w:pStyle w:val="ListParagraph"/>
+        <w:numPr>
+          <w:ilvl w:val="0"/>
+          <w:numId w:val="3"/>
+        </w:numPr>
+      </w:pPr>
+      <w:r>
+        <w:t xml:space="preserve">Added </w:t>
+      </w:r>
+      <w:proofErr w:type="spellStart"/>
+      <w:r>
+        <w:t>FieldNum</w:t>
+      </w:r>
+      <w:proofErr w:type="spellEnd"/>
+      <w:r>
+        <w:t xml:space="preserve"> to sensors table</w:t>
+      </w:r>
+    </w:p>
+    <w:p>
+      <w:pPr>
+        <w:pStyle w:val="Heading2"/>
+      </w:pPr>
+      <w:r>
+        <w:t>Version 1.3</w:t>
+      </w:r>
+    </w:p>
+    <w:p>
+      <w:pPr>
+        <w:pStyle w:val="ListParagraph"/>
+        <w:numPr>
+          <w:ilvl w:val="0"/>
+          <w:numId w:val="1"/>
+        </w:numPr>
+      </w:pPr>
+      <w:r>
+        <w:t>Sticky Station Name/Number</w:t>
+      </w:r>
+    </w:p>
+    <w:p>
+      <w:pPr>
+        <w:pStyle w:val="ListParagraph"/>
+        <w:numPr>
+          <w:ilvl w:val="0"/>
+          <w:numId w:val="1"/>
+        </w:numPr>
+      </w:pPr>
+      <w:r>
+        <w:t>Expansion of SDI-AM information into separate tables</w:t>
+      </w:r>
+    </w:p>
+    <w:p>
+      <w:pPr>
+        <w:pStyle w:val="ListParagraph"/>
+        <w:numPr>
+          <w:ilvl w:val="0"/>
+          <w:numId w:val="1"/>
+        </w:numPr>
+      </w:pPr>
+      <w:r>
+        <w:t>Link to photo of SDI-AM</w:t>
+      </w:r>
+    </w:p>
+    <w:p>
+      <w:pPr>
+        <w:pStyle w:val="ListParagraph"/>
+        <w:numPr>
+          <w:ilvl w:val="0"/>
+          <w:numId w:val="1"/>
+        </w:numPr>
+      </w:pPr>
+      <w:r>
+        <w:t>Fix for Time Zone Bias</w:t>
+      </w:r>
+    </w:p>
+    <w:p>
+      <w:pPr>
+        <w:pStyle w:val="ListParagraph"/>
+        <w:numPr>
+          <w:ilvl w:val="0"/>
+          <w:numId w:val="1"/>
+        </w:numPr>
+      </w:pPr>
+      <w:r>
+        <w:t>Updates to Manual</w:t>
+      </w:r>
+    </w:p>
+    <w:p>
+      <w:pPr>
+        <w:pStyle w:val="Heading2"/>
+      </w:pPr>
+      <w:r>
+        <w:t>Version 1.2</w:t>
+      </w:r>
+    </w:p>
+    <w:p>
+      <w:pPr>
+        <w:pStyle w:val="ListParagraph"/>
+        <w:numPr>
+          <w:ilvl w:val="0"/>
+          <w:numId w:val="1"/>
+        </w:numPr>
+      </w:pPr>
+      <w:r>
+        <w:t>Files now stored in c:\temp\FTSViewer for clarity</w:t>
+      </w:r>
+    </w:p>
+    <w:p>
+      <w:pPr>
+        <w:pStyle w:val="Heading2"/>
+      </w:pPr>
+      <w:r>
+        <w:lastRenderedPageBreak/>
+        <w:t>Version 1.1</w:t>
+      </w:r>
+    </w:p>
+    <w:p>
+      <w:pPr>
+        <w:pStyle w:val="ListParagraph"/>
+        <w:numPr>
+          <w:ilvl w:val="0"/>
+          <w:numId w:val="1"/>
+        </w:numPr>
+      </w:pPr>
+      <w:r>
+        <w:t>Format</w:t>
+      </w:r>
+      <w:r>
+        <w:t>ting</w:t>
+      </w:r>
+      <w:r>
+        <w:t xml:space="preserve"> fixes</w:t>
+      </w:r>
+    </w:p>
+    <w:p>
+      <w:pPr>
+        <w:pStyle w:val="ListParagraph"/>
+        <w:numPr>
+          <w:ilvl w:val="0"/>
+          <w:numId w:val="1"/>
+        </w:numPr>
+      </w:pPr>
+      <w:r>
+        <w:t xml:space="preserve">Add </w:t>
+      </w:r>
+      <w:r>
+        <w:t>Test</w:t>
+      </w:r>
+      <w:r>
+        <w:t xml:space="preserve"> </w:t>
+      </w:r>
+      <w:r>
+        <w:t>for multiple Telemetry modes</w:t>
+      </w:r>
+    </w:p>
+    <w:p>
+      <w:pPr>
+        <w:pStyle w:val="Heading2"/>
+      </w:pPr>
+      <w:r>
+        <w:t>Version 1.0</w:t>
+      </w:r>
+    </w:p>
+    <w:p>
+      <w:pPr>
+        <w:pStyle w:val="ListParagraph"/>
+        <w:numPr>
+          <w:ilvl w:val="0"/>
+          <w:numId w:val="1"/>
+        </w:numPr>
+      </w:pPr>
+      <w:r>
+        <w:t>Initial Release</w:t>
+      </w:r>
+    </w:p>
+    <w:p>
+      <w:pPr>
+        <w:pStyle w:val="Heading2"/>
+      </w:pPr>
+      <w:r>
+        <w:t>Version 0.9</w:t>
+      </w:r>
+    </w:p>
+    <w:p>
+      <w:pPr>
+        <w:pStyle w:val="ListParagraph"/>
+        <w:numPr>
+          <w:ilvl w:val="0"/>
+          <w:numId w:val="1"/>
+        </w:numPr>
+      </w:pPr>
+      <w:r>
+        <w:t>Development Release</w:t>
+      </w:r>
+    </w:p>
+    <w:p/>
     <w:sectPr>
       <w:pgSz w:w="12240" w:h="15840"/>
       <w:pgMar w:top="1440" w:right="1440" w:bottom="1440" w:left="1440" w:header="708" w:footer="708" w:gutter="0"/>
@@ -1263,6 +1412,118 @@
     </w:lvl>
   </w:abstractNum>
   <w:abstractNum w:abstractNumId="2" w15:restartNumberingAfterBreak="0">
+    <w:nsid w:val="552E1A51"/>
+    <w:multiLevelType w:val="hybridMultilevel"/>
+    <w:tmpl w:val="A1B428F6"/>
+    <w:lvl w:ilvl="0" w:tplc="328EF50E">
+      <w:numFmt w:val="bullet"/>
+      <w:lvlText w:val="-"/>
+      <w:lvlJc w:val="left"/>
+      <w:pPr>
+        <w:ind w:left="720" w:hanging="360"/>
+      </w:pPr>
+      <w:rPr>
+        <w:rFonts w:ascii="Calibri" w:eastAsiaTheme="minorHAnsi" w:hAnsi="Calibri" w:cstheme="minorBidi" w:hint="default"/>
+      </w:rPr>
+    </w:lvl>
+    <w:lvl w:ilvl="1" w:tplc="04090003" w:tentative="1">
+      <w:start w:val="1"/>
+      <w:numFmt w:val="bullet"/>
+      <w:lvlText w:val="o"/>
+      <w:lvlJc w:val="left"/>
+      <w:pPr>
+        <w:ind w:left="1440" w:hanging="360"/>
+      </w:pPr>
+      <w:rPr>
+        <w:rFonts w:ascii="Courier New" w:hAnsi="Courier New" w:cs="Courier New" w:hint="default"/>
+      </w:rPr>
+    </w:lvl>
+    <w:lvl w:ilvl="2" w:tplc="04090005" w:tentative="1">
+      <w:start w:val="1"/>
+      <w:numFmt w:val="bullet"/>
+      <w:lvlText w:val=""/>
+      <w:lvlJc w:val="left"/>
+      <w:pPr>
+        <w:ind w:left="2160" w:hanging="360"/>
+      </w:pPr>
+      <w:rPr>
+        <w:rFonts w:ascii="Wingdings" w:hAnsi="Wingdings" w:hint="default"/>
+      </w:rPr>
+    </w:lvl>
+    <w:lvl w:ilvl="3" w:tplc="04090001" w:tentative="1">
+      <w:start w:val="1"/>
+      <w:numFmt w:val="bullet"/>
+      <w:lvlText w:val=""/>
+      <w:lvlJc w:val="left"/>
+      <w:pPr>
+        <w:ind w:left="2880" w:hanging="360"/>
+      </w:pPr>
+      <w:rPr>
+        <w:rFonts w:ascii="Symbol" w:hAnsi="Symbol" w:hint="default"/>
+      </w:rPr>
+    </w:lvl>
+    <w:lvl w:ilvl="4" w:tplc="04090003" w:tentative="1">
+      <w:start w:val="1"/>
+      <w:numFmt w:val="bullet"/>
+      <w:lvlText w:val="o"/>
+      <w:lvlJc w:val="left"/>
+      <w:pPr>
+        <w:ind w:left="3600" w:hanging="360"/>
+      </w:pPr>
+      <w:rPr>
+        <w:rFonts w:ascii="Courier New" w:hAnsi="Courier New" w:cs="Courier New" w:hint="default"/>
+      </w:rPr>
+    </w:lvl>
+    <w:lvl w:ilvl="5" w:tplc="04090005" w:tentative="1">
+      <w:start w:val="1"/>
+      <w:numFmt w:val="bullet"/>
+      <w:lvlText w:val=""/>
+      <w:lvlJc w:val="left"/>
+      <w:pPr>
+        <w:ind w:left="4320" w:hanging="360"/>
+      </w:pPr>
+      <w:rPr>
+        <w:rFonts w:ascii="Wingdings" w:hAnsi="Wingdings" w:hint="default"/>
+      </w:rPr>
+    </w:lvl>
+    <w:lvl w:ilvl="6" w:tplc="04090001" w:tentative="1">
+      <w:start w:val="1"/>
+      <w:numFmt w:val="bullet"/>
+      <w:lvlText w:val=""/>
+      <w:lvlJc w:val="left"/>
+      <w:pPr>
+        <w:ind w:left="5040" w:hanging="360"/>
+      </w:pPr>
+      <w:rPr>
+        <w:rFonts w:ascii="Symbol" w:hAnsi="Symbol" w:hint="default"/>
+      </w:rPr>
+    </w:lvl>
+    <w:lvl w:ilvl="7" w:tplc="04090003" w:tentative="1">
+      <w:start w:val="1"/>
+      <w:numFmt w:val="bullet"/>
+      <w:lvlText w:val="o"/>
+      <w:lvlJc w:val="left"/>
+      <w:pPr>
+        <w:ind w:left="5760" w:hanging="360"/>
+      </w:pPr>
+      <w:rPr>
+        <w:rFonts w:ascii="Courier New" w:hAnsi="Courier New" w:cs="Courier New" w:hint="default"/>
+      </w:rPr>
+    </w:lvl>
+    <w:lvl w:ilvl="8" w:tplc="04090005" w:tentative="1">
+      <w:start w:val="1"/>
+      <w:numFmt w:val="bullet"/>
+      <w:lvlText w:val=""/>
+      <w:lvlJc w:val="left"/>
+      <w:pPr>
+        <w:ind w:left="6480" w:hanging="360"/>
+      </w:pPr>
+      <w:rPr>
+        <w:rFonts w:ascii="Wingdings" w:hAnsi="Wingdings" w:hint="default"/>
+      </w:rPr>
+    </w:lvl>
+  </w:abstractNum>
+  <w:abstractNum w:abstractNumId="3" w15:restartNumberingAfterBreak="0">
     <w:nsid w:val="5ED905B5"/>
     <w:multiLevelType w:val="hybridMultilevel"/>
     <w:tmpl w:val="3D425FDA"/>
@@ -1374,7 +1635,7 @@
       </w:rPr>
     </w:lvl>
   </w:abstractNum>
-  <w:abstractNum w:abstractNumId="3" w15:restartNumberingAfterBreak="0">
+  <w:abstractNum w:abstractNumId="4" w15:restartNumberingAfterBreak="0">
     <w:nsid w:val="628C50C0"/>
     <w:multiLevelType w:val="hybridMultilevel"/>
     <w:tmpl w:val="DA6E2CE0"/>
@@ -1486,7 +1747,7 @@
       </w:rPr>
     </w:lvl>
   </w:abstractNum>
-  <w:abstractNum w:abstractNumId="4" w15:restartNumberingAfterBreak="0">
+  <w:abstractNum w:abstractNumId="5" w15:restartNumberingAfterBreak="0">
     <w:nsid w:val="75547A3F"/>
     <w:multiLevelType w:val="hybridMultilevel"/>
     <w:tmpl w:val="3A44A67A"/>
@@ -1602,16 +1863,19 @@
     <w:abstractNumId w:val="1"/>
   </w:num>
   <w:num w:numId="2">
-    <w:abstractNumId w:val="3"/>
+    <w:abstractNumId w:val="4"/>
   </w:num>
   <w:num w:numId="3">
-    <w:abstractNumId w:val="4"/>
+    <w:abstractNumId w:val="5"/>
   </w:num>
   <w:num w:numId="4">
-    <w:abstractNumId w:val="2"/>
+    <w:abstractNumId w:val="3"/>
   </w:num>
   <w:num w:numId="5">
     <w:abstractNumId w:val="0"/>
+  </w:num>
+  <w:num w:numId="6">
+    <w:abstractNumId w:val="2"/>
   </w:num>
 </w:numbering>
 </file>

</xml_diff>